<commit_message>
Lógica para revertir las transformaciones
Se me había olvidado documentar en el informe la lógica que se va a estar siguiendo para hacer el proceso inverso a las transformaciones para lograr volver a la imagen original.
</commit_message>
<xml_diff>
--- a/Informe Desafio 1 Hugo y Angel .docx
+++ b/Informe Desafio 1 Hugo y Angel .docx
@@ -2247,6 +2247,96 @@
           <w:lang w:val="es-CO"/>
         </w:rPr>
       </w:pPr>
+    </w:p>
+    <w:p>
+      <w:pPr>
+        <w:rPr>
+          <w:rFonts w:ascii="Times New Roman" w:hAnsi="Times New Roman"/>
+          <w:b/>
+          <w:bCs/>
+          <w:szCs w:val="24"/>
+          <w:lang w:val="es-CO"/>
+        </w:rPr>
+      </w:pPr>
+      <w:r>
+        <w:rPr>
+          <w:rFonts w:ascii="Times New Roman" w:hAnsi="Times New Roman"/>
+          <w:b/>
+          <w:bCs/>
+          <w:szCs w:val="24"/>
+          <w:lang w:val="es-CO"/>
+        </w:rPr>
+        <w:t>Algoritmo propuesto para revertir transformaciones (Ingeniería Inversa)</w:t>
+      </w:r>
+    </w:p>
+    <w:p>
+      <w:pPr>
+        <w:rPr>
+          <w:rFonts w:ascii="Times New Roman" w:hAnsi="Times New Roman"/>
+          <w:szCs w:val="24"/>
+          <w:lang w:val="es-CO"/>
+        </w:rPr>
+      </w:pPr>
+      <w:r>
+        <w:rPr>
+          <w:rFonts w:ascii="Times New Roman" w:hAnsi="Times New Roman"/>
+          <w:szCs w:val="24"/>
+          <w:lang w:val="es-CO"/>
+        </w:rPr>
+        <w:t>Para identificar qué transformación fue aplicada entre dos imágenes consecutivas en el proceso de encriptado, se propone un algoritmo secuencial que prioriza operaciones reversibles. En primer lugar, se aplica la operación XOR entre la imagen encriptada y la imagen de referencia conocida como IM. Si esta verificación falla, se procede a probar con rotaciones de bits, ya que se ha descartado previamente el uso de desplazamientos por ser operaciones que implican pérdida irreversible de información.</w:t>
+      </w:r>
+    </w:p>
+    <w:p>
+      <w:pPr>
+        <w:rPr>
+          <w:rFonts w:ascii="Times New Roman" w:hAnsi="Times New Roman"/>
+          <w:szCs w:val="24"/>
+          <w:lang w:val="es-CO"/>
+        </w:rPr>
+      </w:pPr>
+      <w:r>
+        <w:rPr>
+          <w:rFonts w:ascii="Times New Roman" w:hAnsi="Times New Roman"/>
+          <w:szCs w:val="24"/>
+          <w:lang w:val="es-CO"/>
+        </w:rPr>
+        <w:t xml:space="preserve">Las rotaciones se prueban en ambas direcciones (izquierda y derecha), desde 1 hasta 7 bits. No se consideran rotaciones de 8 bits o superiores, ya que una rotación de 8 devuelve el mismo byte original, y valores mayores equivalen a rotaciones más pequeñas (por ejemplo, rotar 9 bits equivale a rotar 1). </w:t>
+      </w:r>
+    </w:p>
+    <w:p>
+      <w:pPr>
+        <w:rPr>
+          <w:rFonts w:ascii="Times New Roman" w:hAnsi="Times New Roman"/>
+          <w:szCs w:val="24"/>
+          <w:lang w:val="es-CO"/>
+        </w:rPr>
+      </w:pPr>
+      <w:r>
+        <w:rPr>
+          <w:rFonts w:ascii="Times New Roman" w:hAnsi="Times New Roman"/>
+          <w:szCs w:val="24"/>
+          <w:lang w:val="es-CO"/>
+        </w:rPr>
+        <w:t>Cada posible transformación es validada mediante el proceso de enmascaramiento, que consiste en sumar los valores RGB resultantes con una máscara y comparar contra los valores registrados en los archivos .</w:t>
+      </w:r>
+      <w:proofErr w:type="spellStart"/>
+      <w:r>
+        <w:rPr>
+          <w:rFonts w:ascii="Times New Roman" w:hAnsi="Times New Roman"/>
+          <w:szCs w:val="24"/>
+          <w:lang w:val="es-CO"/>
+        </w:rPr>
+        <w:t>txt</w:t>
+      </w:r>
+      <w:proofErr w:type="spellEnd"/>
+      <w:r>
+        <w:rPr>
+          <w:rFonts w:ascii="Times New Roman" w:hAnsi="Times New Roman"/>
+          <w:szCs w:val="24"/>
+          <w:lang w:val="es-CO"/>
+        </w:rPr>
+        <w:t xml:space="preserve"> desde la posición indicada por la semilla.</w:t>
+      </w:r>
     </w:p>
     <w:sectPr>
       <w:pgSz w:w="12240" w:h="15840"/>

</xml_diff>

<commit_message>
Probar enmascaramiento en P2
Inicialmente se intentó validar que los datos de M2.txt correspondían al resultado del enmascaramiento aplicado a la imagen P2.bmp usando la máscara M.bmp. Sin embargo, la verificación fallaba por errores de desbordamiento y mal uso del índice relacionado con la semilla.
Se corrigió la función de validación asegurando que:
El ciclo compara desde la posición k + semilla y no se sale del rango del arreglo de píxeles.
La suma imagen[pos] + mascara[k] se compara correctamente con los valores de M2.txt.
Después de la corrección, se comprobó que:
P3 XOR IM = P2.
El enmascaramiento de P2 con M desde la semilla sí genera exactamente los valores de M2.txt.
</commit_message>
<xml_diff>
--- a/Informe Desafio 1 Hugo y Angel .docx
+++ b/Informe Desafio 1 Hugo y Angel .docx
@@ -2300,7 +2300,55 @@
           <w:szCs w:val="24"/>
           <w:lang w:val="es-CO"/>
         </w:rPr>
-        <w:t xml:space="preserve">Las rotaciones se prueban en ambas direcciones (izquierda y derecha), desde 1 hasta 7 bits. No se consideran rotaciones de 8 bits o superiores, ya que una rotación de 8 devuelve el mismo byte original, y valores mayores equivalen a rotaciones más pequeñas (por ejemplo, rotar 9 bits equivale a rotar 1). </w:t>
+        <w:t>Las rotaciones se prueban en ambas direcciones (izquierda y derecha), desde 1 hasta 7 bits. No se consideran rotaciones de 8 bits o superiores, ya que una rotación de 8 devuelve el mismo byte original</w:t>
+      </w:r>
+      <w:r>
+        <w:rPr>
+          <w:rFonts w:ascii="Times New Roman" w:hAnsi="Times New Roman"/>
+          <w:szCs w:val="24"/>
+          <w:lang w:val="es-CO"/>
+        </w:rPr>
+        <w:t xml:space="preserve"> y en el documento dice que</w:t>
+      </w:r>
+      <w:proofErr w:type="gramStart"/>
+      <w:r>
+        <w:rPr>
+          <w:rFonts w:ascii="Times New Roman" w:hAnsi="Times New Roman"/>
+          <w:szCs w:val="24"/>
+          <w:lang w:val="es-CO"/>
+        </w:rPr>
+        <w:t>: ”</w:t>
+      </w:r>
+      <w:proofErr w:type="gramEnd"/>
+      <w:r>
+        <w:rPr>
+          <w:lang w:val="es-CO"/>
+        </w:rPr>
+        <w:t xml:space="preserve"> </w:t>
+      </w:r>
+      <w:r>
+        <w:rPr>
+          <w:rFonts w:ascii="Times New Roman" w:hAnsi="Times New Roman"/>
+          <w:szCs w:val="24"/>
+          <w:lang w:val="es-CO"/>
+        </w:rPr>
+        <w:t>E</w:t>
+      </w:r>
+      <w:r>
+        <w:rPr>
+          <w:rFonts w:ascii="Times New Roman" w:hAnsi="Times New Roman"/>
+          <w:szCs w:val="24"/>
+          <w:lang w:val="es-CO"/>
+        </w:rPr>
+        <w:t>l máximo número de bits a rotar o desplazar es de 8.</w:t>
+      </w:r>
+      <w:r>
+        <w:rPr>
+          <w:rFonts w:ascii="Times New Roman" w:hAnsi="Times New Roman"/>
+          <w:szCs w:val="24"/>
+          <w:lang w:val="es-CO"/>
+        </w:rPr>
+        <w:t>”</w:t>
       </w:r>
     </w:p>
     <w:p>

</xml_diff>